<commit_message>
updated manual to reflect new bug/issue
</commit_message>
<xml_diff>
--- a/Surge_Part_Manual_0.1.0.docx
+++ b/Surge_Part_Manual_0.1.0.docx
@@ -37,12 +37,6 @@
             <w:insideH w:val="single" w:color="000000" w:sz="4" w:space="0"/>
             <w:insideV w:val="single" w:color="000000" w:sz="4" w:space="0"/>
           </w:tblBorders>
-          <w:tblCellMar>
-            <w:top w:w="0" w:type="dxa"/>
-            <w:left w:w="115" w:type="dxa"/>
-            <w:bottom w:w="0" w:type="dxa"/>
-            <w:right w:w="115" w:type="dxa"/>
-          </w:tblCellMar>
         </w:tblPrEx>
         <w:trPr>
           <w:trHeight w:val="3960" w:hRule="atLeast"/>
@@ -2789,8 +2783,6 @@
             </w:rPr>
             <w:t>Plot Tracks worker</w:t>
           </w:r>
-          <w:bookmarkStart w:id="41" w:name="_GoBack"/>
-          <w:bookmarkEnd w:id="41"/>
           <w:r>
             <w:rPr>
               <w:sz w:val="18"/>
@@ -16587,7 +16579,7 @@
     <w:p>
       <w:pPr>
         <w:rPr>
-          <w:rFonts w:hint="default"/>
+          <w:rFonts w:hint="default" w:ascii="Calibri" w:hAnsi="Calibri" w:cs="Calibri"/>
           <w:lang w:val="en"/>
         </w:rPr>
       </w:pPr>
@@ -16609,6 +16601,38 @@
     </w:p>
     <w:p>
       <w:pPr>
+        <w:pStyle w:val="6"/>
+        <w:bidi w:val="0"/>
+        <w:rPr>
+          <w:rFonts w:hint="default" w:ascii="Calibri" w:hAnsi="Calibri" w:cs="Calibri"/>
+          <w:lang w:val="en"/>
+        </w:rPr>
+      </w:pPr>
+      <w:r>
+        <w:rPr>
+          <w:rFonts w:hint="default" w:ascii="Calibri" w:hAnsi="Calibri" w:cs="Calibri"/>
+          <w:lang w:val="en"/>
+        </w:rPr>
+        <w:t>Make plots worker:- NOT CRITICAL</w:t>
+      </w:r>
+    </w:p>
+    <w:p>
+      <w:pPr>
+        <w:rPr>
+          <w:rFonts w:hint="default" w:ascii="Calibri" w:hAnsi="Calibri" w:cs="Calibri"/>
+          <w:lang w:val="en"/>
+        </w:rPr>
+      </w:pPr>
+      <w:r>
+        <w:rPr>
+          <w:rFonts w:hint="default" w:ascii="Calibri" w:hAnsi="Calibri" w:cs="Calibri"/>
+          <w:lang w:val="en"/>
+        </w:rPr>
+        <w:t xml:space="preserve">When parsing the plots output folder the worker finds newest file using mtime. If more than one set of outputs has been copied at once (say due to moving the framework folder) then any could be picked as they will have very close mtimes. This is not likely to be an issue in normal operation as there will be 24 hours between runs. Fix will be make the worker parse the file names which has the start and end dates encoded and select the newest one. </w:t>
+      </w:r>
+    </w:p>
+    <w:p>
+      <w:pPr>
         <w:rPr>
           <w:rFonts w:hint="default" w:ascii="Calibri" w:hAnsi="Calibri" w:cs="Calibri"/>
           <w:lang w:val="en"/>
@@ -16646,6 +16670,8 @@
         <w:t>Advanced Configuration</w:t>
       </w:r>
       <w:bookmarkEnd w:id="32"/>
+      <w:bookmarkStart w:id="41" w:name="_GoBack"/>
+      <w:bookmarkEnd w:id="41"/>
     </w:p>
     <w:p>
       <w:pPr>

</xml_diff>